<commit_message>
ready for first submission
</commit_message>
<xml_diff>
--- a/writeup_report.docx
+++ b/writeup_report.docx
@@ -5,23 +5,70 @@
     <w:p>
       <w:pPr>
         <w:rPr>
+          <w:b/>
           <w:sz w:val="40"/>
           <w:szCs w:val="40"/>
         </w:rPr>
       </w:pPr>
       <w:r>
         <w:rPr>
+          <w:b/>
           <w:sz w:val="40"/>
           <w:szCs w:val="40"/>
         </w:rPr>
-        <w:t>CarND Project 4: Advanced Lane Lines</w:t>
-      </w:r>
-      <w:r>
-        <w:rPr>
-          <w:sz w:val="40"/>
-          <w:szCs w:val="40"/>
-        </w:rPr>
-        <w:t xml:space="preserve"> - WriteUp</w:t>
+        <w:t>Craig Vargas</w:t>
+      </w:r>
+    </w:p>
+    <w:p>
+      <w:pPr>
+        <w:rPr>
+          <w:sz w:val="36"/>
+          <w:szCs w:val="36"/>
+        </w:rPr>
+      </w:pPr>
+      <w:proofErr w:type="spellStart"/>
+      <w:r>
+        <w:rPr>
+          <w:sz w:val="36"/>
+          <w:szCs w:val="36"/>
+        </w:rPr>
+        <w:t>CarND</w:t>
+      </w:r>
+      <w:proofErr w:type="spellEnd"/>
+      <w:r>
+        <w:rPr>
+          <w:sz w:val="36"/>
+          <w:szCs w:val="36"/>
+        </w:rPr>
+        <w:t xml:space="preserve"> Project 4: Advanced Lane Lines </w:t>
+      </w:r>
+      <w:r>
+        <w:rPr>
+          <w:sz w:val="36"/>
+          <w:szCs w:val="36"/>
+        </w:rPr>
+        <w:t>–</w:t>
+      </w:r>
+      <w:r>
+        <w:rPr>
+          <w:sz w:val="36"/>
+          <w:szCs w:val="36"/>
+        </w:rPr>
+        <w:t xml:space="preserve"> Write</w:t>
+      </w:r>
+      <w:r>
+        <w:rPr>
+          <w:sz w:val="36"/>
+          <w:szCs w:val="36"/>
+        </w:rPr>
+        <w:t>-</w:t>
+      </w:r>
+      <w:r>
+        <w:rPr>
+          <w:sz w:val="36"/>
+          <w:szCs w:val="36"/>
+        </w:rPr>
+        <w:t>Up</w:t>
       </w:r>
     </w:p>
     <w:p/>
@@ -41,6 +88,8 @@
         </w:rPr>
         <w:t>Camera Calibration</w:t>
       </w:r>
+      <w:bookmarkStart w:id="0" w:name="_GoBack"/>
+      <w:bookmarkEnd w:id="0"/>
     </w:p>
     <w:p>
       <w:pPr>
@@ -52,25 +101,83 @@
     </w:p>
     <w:p>
       <w:r>
-        <w:t xml:space="preserve">The camera was calibrated by using the built in opencv helper functions: </w:t>
-      </w:r>
+        <w:t xml:space="preserve">The camera was calibrated by using the built in </w:t>
+      </w:r>
+      <w:proofErr w:type="spellStart"/>
+      <w:r>
+        <w:t>opencv</w:t>
+      </w:r>
+      <w:proofErr w:type="spellEnd"/>
+      <w:r>
+        <w:t xml:space="preserve"> helper functions: </w:t>
+      </w:r>
+      <w:proofErr w:type="spellStart"/>
       <w:r>
         <w:t>findChessboardCorners</w:t>
       </w:r>
+      <w:proofErr w:type="spellEnd"/>
       <w:r>
         <w:t xml:space="preserve"> and </w:t>
       </w:r>
+      <w:proofErr w:type="spellStart"/>
       <w:r>
         <w:t>calibrateCamera</w:t>
       </w:r>
-      <w:r>
-        <w:t>.  Due to the known uniform design of a chessboard the functions can calibrate the camera by viewing a chessboard photo taken by the camera, analyzing the geometry of the chessboard corners, and calculating what type of adjustment must be made to set the chessboard corners from where they appear in the photo to where they should appear in the photo if the camera had no distortion effect.  To make this process robust multiple chessboard photos were taken with the same camera at different angles and depths so that the algorithm could get a good idea of the distortion effects of the camera along most areas of the photograph.</w:t>
-      </w:r>
-    </w:p>
-    <w:p/>
-    <w:p>
-      <w:r>
-        <w:t>Along with the chessboard photos, the findChessboardCorners algorithm needs to be told how many corners should be found in each photograph, and also needs instruction on how to map those corners from photo points to real-world points.  The real-world points were self-defined to live in a 3D coordinate system (x, y, z) with z always equal to 0 (assuming no depth to the chessboard squares) and the x,y coordinates defined to be: (0,0), (0,1), … (0,num_cols -1), (1,0) … (1,num_cols -1), …. (num_rows -1, num_cols -1).</w:t>
+      <w:proofErr w:type="spellEnd"/>
+      <w:r>
+        <w:t>.  Due to the known uniform design of a chessboard</w:t>
+      </w:r>
+      <w:r>
+        <w:t>,</w:t>
+      </w:r>
+      <w:r>
+        <w:t xml:space="preserve"> the functions can calibrate the camera by viewing a chessboard photo taken by the camera, analyzing the geometry of the chessboard corners, and calculating what type of adjustment must be made to set the chessboard corners from where they appear in the photo to whe</w:t>
+      </w:r>
+      <w:r>
+        <w:t>re they should appear</w:t>
+      </w:r>
+      <w:r>
+        <w:t xml:space="preserve"> if the camera had no distortion effect.  To make this process robust multiple chessboard photos were taken with the same camera at different angles and depths so that the algorithm could get a good idea of the distortion effects of the camera along most areas of the photograph.</w:t>
+      </w:r>
+    </w:p>
+    <w:p/>
+    <w:p>
+      <w:r>
+        <w:t xml:space="preserve">Along with the chessboard photos, the </w:t>
+      </w:r>
+      <w:proofErr w:type="spellStart"/>
+      <w:r>
+        <w:t>findChessboardCorners</w:t>
+      </w:r>
+      <w:proofErr w:type="spellEnd"/>
+      <w:r>
+        <w:t xml:space="preserve"> algorithm needs to be told how many corners should be found in each photograph, and also needs instruction on how to map those corners from photo points to real-world points.  The real-world points were self-defined to live in a 3D coordinate system (x, y, z) with z always equal to 0 (assuming no depth to the chessboard squares) and the </w:t>
+      </w:r>
+      <w:proofErr w:type="spellStart"/>
+      <w:proofErr w:type="gramStart"/>
+      <w:r>
+        <w:t>x,y</w:t>
+      </w:r>
+      <w:proofErr w:type="spellEnd"/>
+      <w:proofErr w:type="gramEnd"/>
+      <w:r>
+        <w:t xml:space="preserve"> coordinates defined to be: (0,0), (0,1), … (0,num_cols -1), (1,0) … (1,num_cols -1), …. (</w:t>
+      </w:r>
+      <w:proofErr w:type="spellStart"/>
+      <w:r>
+        <w:t>num_rows</w:t>
+      </w:r>
+      <w:proofErr w:type="spellEnd"/>
+      <w:r>
+        <w:t xml:space="preserve"> -1, </w:t>
+      </w:r>
+      <w:proofErr w:type="spellStart"/>
+      <w:r>
+        <w:t>num_cols</w:t>
+      </w:r>
+      <w:proofErr w:type="spellEnd"/>
+      <w:r>
+        <w:t xml:space="preserve"> -1).</w:t>
       </w:r>
       <w:r>
         <w:t xml:space="preserve">  </w:t>
@@ -79,10 +186,26 @@
     <w:p/>
     <w:p>
       <w:r>
-        <w:t xml:space="preserve">From the openCV documentation we see that </w:t>
-      </w:r>
-      <w:r>
-        <w:t xml:space="preserve">the calibrateCamera function </w:t>
+        <w:t xml:space="preserve">From the </w:t>
+      </w:r>
+      <w:proofErr w:type="spellStart"/>
+      <w:r>
+        <w:t>openCV</w:t>
+      </w:r>
+      <w:proofErr w:type="spellEnd"/>
+      <w:r>
+        <w:t xml:space="preserve"> documentation we see that </w:t>
+      </w:r>
+      <w:r>
+        <w:t xml:space="preserve">the </w:t>
+      </w:r>
+      <w:proofErr w:type="spellStart"/>
+      <w:r>
+        <w:t>calibrateCamera</w:t>
+      </w:r>
+      <w:proofErr w:type="spellEnd"/>
+      <w:r>
+        <w:t xml:space="preserve"> function </w:t>
       </w:r>
       <w:r>
         <w:t>gives us information that can be used to undistort photos taken by the camera</w:t>
@@ -642,14 +765,16 @@
       <w:r>
         <w:t xml:space="preserve">The Sobel operator can find rate of change in pixels analogous to a differentiation operator.  </w:t>
       </w:r>
-      <w:r>
-        <w:t>OpenCV allows you to apply the S</w:t>
-      </w:r>
-      <w:r>
-        <w:t xml:space="preserve">obel operator in either the x or y directions.  Lane information showed up in both directions since lanes appear diagonal in camera images.  It was also observed that keeping the filter size smaller removed a lot of noise around the </w:t>
-      </w:r>
-      <w:r>
-        <w:t xml:space="preserve">rate of change in pixels.  </w:t>
+      <w:proofErr w:type="spellStart"/>
+      <w:r>
+        <w:t>OpenCV</w:t>
+      </w:r>
+      <w:proofErr w:type="spellEnd"/>
+      <w:r>
+        <w:t xml:space="preserve"> allows you to apply the S</w:t>
+      </w:r>
+      <w:r>
+        <w:t xml:space="preserve">obel operator in either the x or y directions.  Lane information showed up in both directions since lanes appear diagonal in camera images.  </w:t>
       </w:r>
     </w:p>
     <w:p>
@@ -661,7 +786,40 @@
         </w:numPr>
       </w:pPr>
       <w:r>
-        <w:t xml:space="preserve">Operating on the image in the x and y direction alone added good lane info but too much other road noise but throwing out information that was not contained in both the x orientation and the y orientation proved to remove a decent amount of the road noise that could distract or lane finding </w:t>
+        <w:t xml:space="preserve">It was also observed that keeping the filter size smaller removed a lot of noise around the </w:t>
+      </w:r>
+      <w:r>
+        <w:t xml:space="preserve">rate of change in pixels.  </w:t>
+      </w:r>
+    </w:p>
+    <w:p>
+      <w:pPr>
+        <w:pStyle w:val="ListParagraph"/>
+        <w:numPr>
+          <w:ilvl w:val="1"/>
+          <w:numId w:val="2"/>
+        </w:numPr>
+      </w:pPr>
+      <w:r>
+        <w:t xml:space="preserve">Operating on the image in the x and y direction alone added good lane info but </w:t>
+      </w:r>
+      <w:r>
+        <w:t xml:space="preserve">also added </w:t>
+      </w:r>
+      <w:r>
+        <w:t>too much other road noise</w:t>
+      </w:r>
+      <w:r>
+        <w:t>.  T</w:t>
+      </w:r>
+      <w:r>
+        <w:t xml:space="preserve">hrowing out information that was not contained in both the x orientation and the y orientation </w:t>
+      </w:r>
+      <w:r>
+        <w:t xml:space="preserve">versions of the Sobel processing </w:t>
+      </w:r>
+      <w:r>
+        <w:t xml:space="preserve">proved to remove a decent amount of the road noise that could distract or lane finding </w:t>
       </w:r>
       <w:r>
         <w:t>algorithm</w:t>
@@ -855,19 +1013,63 @@
     </w:p>
     <w:p>
       <w:r>
-        <w:t xml:space="preserve">Using openCV functions </w:t>
-      </w:r>
+        <w:t xml:space="preserve">Using </w:t>
+      </w:r>
+      <w:proofErr w:type="spellStart"/>
+      <w:r>
+        <w:t>openCV</w:t>
+      </w:r>
+      <w:proofErr w:type="spellEnd"/>
+      <w:r>
+        <w:t xml:space="preserve"> functions </w:t>
+      </w:r>
+      <w:proofErr w:type="spellStart"/>
       <w:r>
         <w:t>getPerspectiveTransform</w:t>
       </w:r>
-      <w:r>
-        <w:t xml:space="preserve"> and warpPerspective I was able to transform the image to obtain a birds eye view.  The Function </w:t>
-      </w:r>
+      <w:proofErr w:type="spellEnd"/>
+      <w:r>
+        <w:t xml:space="preserve"> and </w:t>
+      </w:r>
+      <w:proofErr w:type="spellStart"/>
+      <w:r>
+        <w:t>warpPerspective</w:t>
+      </w:r>
+      <w:proofErr w:type="spellEnd"/>
+      <w:r>
+        <w:t xml:space="preserve"> I was able to transform the image to obtain a </w:t>
+      </w:r>
+      <w:proofErr w:type="gramStart"/>
+      <w:r>
+        <w:t>birds</w:t>
+      </w:r>
+      <w:proofErr w:type="gramEnd"/>
+      <w:r>
+        <w:t xml:space="preserve"> eye view.  The Function </w:t>
+      </w:r>
+      <w:proofErr w:type="spellStart"/>
       <w:r>
         <w:t>getPerspectiveTransform</w:t>
       </w:r>
-      <w:r>
-        <w:t xml:space="preserve"> takes a set of source points (points on the original image) and a set of destination points (points on a new image where the source points should be placed) and </w:t>
+      <w:proofErr w:type="spellEnd"/>
+      <w:r>
+        <w:t xml:space="preserve"> takes a set of source points (</w:t>
+      </w:r>
+      <w:proofErr w:type="spellStart"/>
+      <w:r>
+        <w:t>points</w:t>
+      </w:r>
+      <w:proofErr w:type="spellEnd"/>
+      <w:r>
+        <w:t xml:space="preserve"> on the original image) and a set of destination points (</w:t>
+      </w:r>
+      <w:proofErr w:type="spellStart"/>
+      <w:r>
+        <w:t>points</w:t>
+      </w:r>
+      <w:proofErr w:type="spellEnd"/>
+      <w:r>
+        <w:t xml:space="preserve"> on a new image where the source points should be placed) and </w:t>
       </w:r>
       <w:r>
         <w:t>returns a mapping matrix that is used to “warp” the image into a different point of view.</w:t>
@@ -876,13 +1078,28 @@
         <w:t xml:space="preserve"> </w:t>
       </w:r>
       <w:r>
-        <w:t xml:space="preserve"> The source points were calculated by manually eyeballing points on the top and bottom of the left lane line as well as points on the top and bottom of the right lane line.  The destination points were selected so that the lane would take up a majority of the “warped” image with some margin on the left and right side that would be helpful for later identifying lane lines.  </w:t>
-      </w:r>
-    </w:p>
-    <w:p/>
-    <w:p>
-      <w:r>
-        <w:t>In this part of the pipeline you have to make sure that our lane lines in the warped images are roughly parallel or that they do not intersect and would not intersect anywhere in your image if the image were extended further.  Code for this part of the pipeline exits in gen_vid.py lines 198-250.</w:t>
+        <w:t xml:space="preserve"> </w:t>
+      </w:r>
+    </w:p>
+    <w:p/>
+    <w:p>
+      <w:r>
+        <w:t xml:space="preserve">The purpose of this stage in the processing is to obtain a view of the lanes where the lines appear parallel to each other. </w:t>
+      </w:r>
+      <w:r>
+        <w:t xml:space="preserve">The source points were calculated by manually eyeballing points on the top and bottom of the left lane line as well as points on the top and bottom of the right lane line.  The destination points were selected so that the lane would take up a majority of the “warped” image with some margin on the left and right side that would be helpful for later identifying lane lines.  </w:t>
+      </w:r>
+    </w:p>
+    <w:p/>
+    <w:p>
+      <w:r>
+        <w:t xml:space="preserve">In this part of the pipeline you have to make sure that </w:t>
+      </w:r>
+      <w:r>
+        <w:t>your</w:t>
+      </w:r>
+      <w:r>
+        <w:t xml:space="preserve"> lane lines in the warped images are roughly parallel or that they do not intersect and would not intersect anywhere in your image if the image were extended further.  Code for this part of the pipeline exits in gen_vid.py lines 198-250.</w:t>
       </w:r>
     </w:p>
     <w:p/>
@@ -1166,7 +1383,25 @@
         <w:t xml:space="preserve"> and </w:t>
       </w:r>
       <w:r>
-        <w:t>summing up all of the “white” pixels found in each pixel column of the image.  The purpose of this was to take a portion of the image where the lanes would appear roughly straight and accumulate as many white pixels that could be found vertically in each position.  The assumption here is that pixel column with the most “white” pixels was likely to contain a lane line.  I then started in the middle of the image because that was an easy way to separate the left and right lanes, assuming the car is in the middle of a lane to begin with, and established the left pixel column with the most “white” pixels to be the start of the left lane line and vice versa for the beginning of the right lane line.  Summing up the pixels was done using the numpy.sum function (gen_vid.py line 266).  Finding the beginning of the left and right lanes was done using the numpy.argmax function (gen_vid.py lines 273-274).</w:t>
+        <w:t xml:space="preserve">summing up all of the “white” pixels found in each pixel column of the image.  The purpose of this was to take a portion of the image where the lanes would appear roughly straight and accumulate as many white pixels that could be found vertically in each position.  The assumption here is that pixel column with the most “white” pixels was likely to contain a lane line.  I then started in the middle of the image because that was an easy way to separate the left and right lanes, assuming the car is in the middle of a lane to begin with, and established the left pixel column with the most “white” pixels to be the start of the left lane line and vice versa for the beginning of the right lane line.  Summing up the pixels was done using the </w:t>
+      </w:r>
+      <w:proofErr w:type="spellStart"/>
+      <w:r>
+        <w:t>numpy.sum</w:t>
+      </w:r>
+      <w:proofErr w:type="spellEnd"/>
+      <w:r>
+        <w:t xml:space="preserve"> function (gen_vid.py line 266).  Finding the beginning of the left and right lanes was done using the </w:t>
+      </w:r>
+      <w:proofErr w:type="spellStart"/>
+      <w:proofErr w:type="gramStart"/>
+      <w:r>
+        <w:t>numpy.argmax</w:t>
+      </w:r>
+      <w:proofErr w:type="spellEnd"/>
+      <w:proofErr w:type="gramEnd"/>
+      <w:r>
+        <w:t xml:space="preserve"> function (gen_vid.py lines 273-274).</w:t>
       </w:r>
     </w:p>
     <w:p/>
@@ -1175,10 +1410,56 @@
         <w:t>Next</w:t>
       </w:r>
       <w:r>
-        <w:t xml:space="preserve"> I divided the image into nine windows, used the numpy.nonzero function to obtain indices for all non-zero pixels, and iteratively searched localized areas of the image for lane pixels and saved those pixel locations to an array.  The iterative process started at the base of the left and right lane lines found above and created a window to search for lane pixels that was 80 pixels high (720 image height/ 9 windows) and 200 pixels wide which was defined by a margin parameter that was decided on using trial and error.  The smaller the window the less likely it was to pick up noise from other white markings on the image but also the more likely it was to miss lane pixel markings as the lane moved from side to side.</w:t>
-      </w:r>
-      <w:r>
-        <w:t xml:space="preserve">  Once lane pixels were found, if the amount of pixels found were equal to or greater than a selected threshold (50 pixels) then the base of the lane lines were updated to be the average of the ‘x’ position of those recently found pixels.  Those pixels that were found were saved to an array and the iterative process began again with the new left and right lane positions and a new window that was above the last search windows. (gen_vid.py lines 276-324)</w:t>
+        <w:t xml:space="preserve"> I divided the image into nine windows, used the </w:t>
+      </w:r>
+      <w:proofErr w:type="spellStart"/>
+      <w:proofErr w:type="gramStart"/>
+      <w:r>
+        <w:t>numpy.nonzero</w:t>
+      </w:r>
+      <w:proofErr w:type="spellEnd"/>
+      <w:proofErr w:type="gramEnd"/>
+      <w:r>
+        <w:t xml:space="preserve"> function to obtain indices for all non-zero pixels, and iteratively searched localized areas of the image for lane pixels and saved those pixel locations to an array.  The iterative process started at the base of the left and right lane lines found above and created a window to search for lane pixels that was 80 pixels high (720 image height/ 9 windows) and 200 pixels wide which was defined by a margin parameter that was decided on using trial and error.  The smaller the window the less likely it was to pick up noise from other white markings on the image but also the more likely it was to miss lane pixel markings as the lane moved </w:t>
+      </w:r>
+      <w:r>
+        <w:t>during a curved portion of the road</w:t>
+      </w:r>
+      <w:r>
+        <w:t>.</w:t>
+      </w:r>
+      <w:r>
+        <w:t xml:space="preserve">  Once lane pixels were found, if the amount of pixels found were equal to or greater than a selected threshold (50 pixels) then the base of the lane lines were updated to be the average of the ‘x’ position of those recently found pixels.  Those pixels that were found were saved to an array and the iterative process began again with the new left and right lane positions and a new</w:t>
+      </w:r>
+      <w:r>
+        <w:t xml:space="preserve"> set of</w:t>
+      </w:r>
+      <w:r>
+        <w:t xml:space="preserve"> </w:t>
+      </w:r>
+      <w:r>
+        <w:t xml:space="preserve">search </w:t>
+      </w:r>
+      <w:r>
+        <w:t>window</w:t>
+      </w:r>
+      <w:r>
+        <w:t>s</w:t>
+      </w:r>
+      <w:r>
+        <w:t xml:space="preserve"> that was</w:t>
+      </w:r>
+      <w:r>
+        <w:t xml:space="preserve"> defined to be just</w:t>
+      </w:r>
+      <w:r>
+        <w:t xml:space="preserve"> above the last </w:t>
+      </w:r>
+      <w:r>
+        <w:t xml:space="preserve">set of </w:t>
+      </w:r>
+      <w:r>
+        <w:t>search windows. (gen_vid.py lines 276-324)</w:t>
       </w:r>
     </w:p>
     <w:p/>
@@ -1187,10 +1468,26 @@
         <w:t xml:space="preserve">Once </w:t>
       </w:r>
       <w:r>
-        <w:t>the lane pixels were located two types of polynomials were fit to those pixels using the numpy.polyfit function</w:t>
-      </w:r>
-      <w:r>
-        <w:t>.  The first polynomial was fit using the exact pixel locations so that the points on this polynomial could be used to draw lane lines (gen_vid.py 326-334).  The second polynomial was fit using points that were scaled from image pixel locations to real-world distances</w:t>
+        <w:t xml:space="preserve">the lane pixels were located two types of polynomials were fit to those pixels using the </w:t>
+      </w:r>
+      <w:proofErr w:type="spellStart"/>
+      <w:proofErr w:type="gramStart"/>
+      <w:r>
+        <w:t>numpy.polyfit</w:t>
+      </w:r>
+      <w:proofErr w:type="spellEnd"/>
+      <w:proofErr w:type="gramEnd"/>
+      <w:r>
+        <w:t xml:space="preserve"> function</w:t>
+      </w:r>
+      <w:r>
+        <w:t xml:space="preserve">.  The first polynomial was fit using the exact </w:t>
+      </w:r>
+      <w:r>
+        <w:t xml:space="preserve">image </w:t>
+      </w:r>
+      <w:r>
+        <w:t>pixel locations so that the points on this polynomial could be used to draw lane lines (gen_vid.py 326-334).  The second polynomial was fit using points that were scaled from image pixel locations to real-world distances</w:t>
       </w:r>
       <w:r>
         <w:t xml:space="preserve"> (gen_vid.py lines 336-349)</w:t>
@@ -1205,13 +1502,33 @@
         <w:t>given</w:t>
       </w:r>
       <w:r>
-        <w:t xml:space="preserve"> to us in a Udacity lecture.  The mapping of pixels to distances was done manually using an “eyeballing” method.</w:t>
+        <w:t xml:space="preserve"> to us in a </w:t>
+      </w:r>
+      <w:proofErr w:type="spellStart"/>
+      <w:r>
+        <w:t>Udacity</w:t>
+      </w:r>
+      <w:proofErr w:type="spellEnd"/>
+      <w:r>
+        <w:t xml:space="preserve"> lecture.  The mapping of pixels to distances was done manually using an “eyeballing” method.</w:t>
       </w:r>
       <w:r>
         <w:t xml:space="preserve">  This second polynomial</w:t>
       </w:r>
       <w:r>
-        <w:t xml:space="preserve"> is used later to measure curvature.</w:t>
+        <w:t xml:space="preserve"> is used </w:t>
+      </w:r>
+      <w:r>
+        <w:t xml:space="preserve">at a </w:t>
+      </w:r>
+      <w:r>
+        <w:t>later</w:t>
+      </w:r>
+      <w:r>
+        <w:t xml:space="preserve"> stage</w:t>
+      </w:r>
+      <w:r>
+        <w:t xml:space="preserve"> to measure curvature.</w:t>
       </w:r>
     </w:p>
     <w:p/>
@@ -1237,22 +1554,58 @@
       <w:r>
         <w:t>.</w:t>
       </w:r>
-    </w:p>
-    <w:p>
-      <w:pPr>
-        <w:rPr>
-          <w:sz w:val="28"/>
-          <w:szCs w:val="28"/>
-        </w:rPr>
-      </w:pPr>
-    </w:p>
-    <w:p>
-      <w:pPr>
-        <w:rPr>
-          <w:sz w:val="28"/>
-          <w:szCs w:val="28"/>
-        </w:rPr>
-      </w:pPr>
+      <w:r>
+        <w:t xml:space="preserve">  The coordinates were then fed into the </w:t>
+      </w:r>
+      <w:proofErr w:type="spellStart"/>
+      <w:r>
+        <w:t>openCV</w:t>
+      </w:r>
+      <w:proofErr w:type="spellEnd"/>
+      <w:r>
+        <w:t xml:space="preserve"> function </w:t>
+      </w:r>
+      <w:proofErr w:type="spellStart"/>
+      <w:r>
+        <w:t>fillPoly</w:t>
+      </w:r>
+      <w:proofErr w:type="spellEnd"/>
+      <w:r>
+        <w:t xml:space="preserve"> in order to draw a shaded region that enclosed the car’s driving lane.</w:t>
+      </w:r>
+    </w:p>
+    <w:p>
+      <w:pPr>
+        <w:rPr>
+          <w:sz w:val="28"/>
+          <w:szCs w:val="28"/>
+        </w:rPr>
+      </w:pPr>
+    </w:p>
+    <w:p>
+      <w:pPr>
+        <w:rPr>
+          <w:sz w:val="28"/>
+          <w:szCs w:val="28"/>
+        </w:rPr>
+      </w:pPr>
+    </w:p>
+    <w:p>
+      <w:pPr>
+        <w:rPr>
+          <w:i/>
+          <w:sz w:val="28"/>
+          <w:szCs w:val="28"/>
+        </w:rPr>
+      </w:pPr>
+      <w:r>
+        <w:rPr>
+          <w:i/>
+          <w:sz w:val="28"/>
+          <w:szCs w:val="28"/>
+        </w:rPr>
+        <w:br w:type="page"/>
+      </w:r>
     </w:p>
     <w:p>
       <w:pPr>
@@ -1407,7 +1760,23 @@
     <w:p/>
     <w:p>
       <w:r>
-        <w:t>Radius =  [ [ 1 + (dy/dx)^2 ]^(3/2) ] / [ abs(d2y/dx2) ]</w:t>
+        <w:t xml:space="preserve">Radius </w:t>
+      </w:r>
+      <w:proofErr w:type="gramStart"/>
+      <w:r>
+        <w:t>=  [</w:t>
+      </w:r>
+      <w:proofErr w:type="gramEnd"/>
+      <w:r>
+        <w:t xml:space="preserve"> [ 1 + (</w:t>
+      </w:r>
+      <w:proofErr w:type="spellStart"/>
+      <w:r>
+        <w:t>dy</w:t>
+      </w:r>
+      <w:proofErr w:type="spellEnd"/>
+      <w:r>
+        <w:t>/dx)^2 ]^(3/2) ] / [ abs(d2y/dx2) ]</w:t>
       </w:r>
     </w:p>
     <w:p/>
@@ -1424,8 +1793,13 @@
     </w:p>
     <w:p/>
     <w:p>
-      <w:r>
-        <w:t>dy/dx = 2Ay + B</w:t>
+      <w:proofErr w:type="spellStart"/>
+      <w:r>
+        <w:t>dy</w:t>
+      </w:r>
+      <w:proofErr w:type="spellEnd"/>
+      <w:r>
+        <w:t>/dx = 2Ay + B</w:t>
       </w:r>
     </w:p>
     <w:p/>
@@ -1471,10 +1845,34 @@
         <w:t xml:space="preserve">to the location </w:t>
       </w:r>
       <w:r>
-        <w:t>of the center of the lane defined by averaging the values given by the polynomial fit to the image pixels valued at the bottom of the image (gen_vid.py lines 357-363)</w:t>
-      </w:r>
-      <w:r>
-        <w:t>.  In my implementation negative(positive) values meant the car was located to the left(right) of the center of the lane.</w:t>
+        <w:t>of the center of the lane</w:t>
+      </w:r>
+      <w:r>
+        <w:t>.  The location of the lane’s center was</w:t>
+      </w:r>
+      <w:r>
+        <w:t xml:space="preserve"> defined by averaging the values given by the polynomial</w:t>
+      </w:r>
+      <w:r>
+        <w:t>,</w:t>
+      </w:r>
+      <w:r>
+        <w:t xml:space="preserve"> fit to the image pixels</w:t>
+      </w:r>
+      <w:r>
+        <w:t>,</w:t>
+      </w:r>
+      <w:r>
+        <w:t xml:space="preserve"> valued at the bottom of the image (gen_vid.py lines 357-363)</w:t>
+      </w:r>
+      <w:r>
+        <w:t xml:space="preserve">.  In my implementation negative(positive) values </w:t>
+      </w:r>
+      <w:r>
+        <w:t>mean the car i</w:t>
+      </w:r>
+      <w:r>
+        <w:t>s located to the left(right) of the center of the lane.</w:t>
       </w:r>
     </w:p>
     <w:p/>
@@ -1518,7 +1916,31 @@
     </w:p>
     <w:p>
       <w:r>
-        <w:t>Drawing the lane on top of the original image was done with help from openCV’s add weighted function which stacked the filled polynomial created in step 4 on top of the original image.  I then used openCV’s putText function to write the curvature and location values that were calculated in step 5.  Code for this portion of the pipeline exists in gen_vid.py lines 97-122.</w:t>
+        <w:t xml:space="preserve">Drawing the lane on top of the original image was done with help from </w:t>
+      </w:r>
+      <w:proofErr w:type="spellStart"/>
+      <w:r>
+        <w:t>openCV’s</w:t>
+      </w:r>
+      <w:proofErr w:type="spellEnd"/>
+      <w:r>
+        <w:t xml:space="preserve"> add weighted function which stacked the filled polynomial created in step 4 on top of the original image.  I then used </w:t>
+      </w:r>
+      <w:proofErr w:type="spellStart"/>
+      <w:r>
+        <w:t>openCV’s</w:t>
+      </w:r>
+      <w:proofErr w:type="spellEnd"/>
+      <w:r>
+        <w:t xml:space="preserve"> </w:t>
+      </w:r>
+      <w:proofErr w:type="spellStart"/>
+      <w:r>
+        <w:t>putText</w:t>
+      </w:r>
+      <w:proofErr w:type="spellEnd"/>
+      <w:r>
+        <w:t xml:space="preserve"> function to write the curvature and location values that were calculated in step 5.  Code for this portion of the pipeline exists in gen_vid.py lines 97-122.</w:t>
       </w:r>
     </w:p>
     <w:p/>
@@ -1661,11 +2083,28 @@
       <w:r>
         <w:t>Link to my video result</w:t>
       </w:r>
-    </w:p>
-    <w:p/>
-    <w:p>
-      <w:bookmarkStart w:id="0" w:name="_GoBack"/>
-      <w:bookmarkEnd w:id="0"/>
+      <w:r>
+        <w:t>:</w:t>
+      </w:r>
+    </w:p>
+    <w:p>
+      <w:hyperlink r:id="rId12" w:history="1">
+        <w:r>
+          <w:rPr>
+            <w:rStyle w:val="Hyperlink"/>
+          </w:rPr>
+          <w:t>https://youtu.be/WV43IcczwwM</w:t>
+        </w:r>
+      </w:hyperlink>
+    </w:p>
+    <w:p/>
+    <w:p>
+      <w:r>
+        <w:t>File:</w:t>
+      </w:r>
+      <w:r>
+        <w:t xml:space="preserve"> tracked.mp4</w:t>
+      </w:r>
     </w:p>
     <w:p/>
     <w:p/>
@@ -1695,19 +2134,94 @@
     </w:p>
     <w:p>
       <w:r>
-        <w:t xml:space="preserve">There were a couple of areas in my pipeline that caused problems early on when testing my line finding algorithm.  The first big one was creating the binary image.  This stage of the pipeline is very important for later stages.  The key here is to make sure your binary image does include as much information about the lane lines while also excluding as much noise that exists inside of the lane and just outside of the lane as well.  Any other noise further away from the lane is not a worry for the latter stages of the pipeline.  A lot of trial and error was needed here got get a robust amount of information.  Experimenting with the color spaces was great early on and </w:t>
+        <w:t xml:space="preserve">There were a couple of areas in my pipeline that caused problems early on when testing my line finding algorithm.  </w:t>
+      </w:r>
+    </w:p>
+    <w:p/>
+    <w:p>
+      <w:pPr>
+        <w:rPr>
+          <w:i/>
+          <w:sz w:val="28"/>
+          <w:szCs w:val="28"/>
+        </w:rPr>
+      </w:pPr>
+      <w:r>
+        <w:rPr>
+          <w:i/>
+          <w:sz w:val="28"/>
+          <w:szCs w:val="28"/>
+        </w:rPr>
+        <w:t>Binary Image Creation:</w:t>
+      </w:r>
+    </w:p>
+    <w:p/>
+    <w:p>
+      <w:r>
+        <w:t xml:space="preserve">The first big </w:t>
+      </w:r>
+      <w:r>
+        <w:t>challenge</w:t>
+      </w:r>
+      <w:r>
+        <w:t xml:space="preserve"> was creating the binary image.  This stage of the pipeline is very important for later stages.  The key here is to make sure your binary image does include as much information </w:t>
+      </w:r>
+      <w:r>
+        <w:t xml:space="preserve">as possible </w:t>
+      </w:r>
+      <w:r>
+        <w:t xml:space="preserve">about the lane lines while also excluding as much noise </w:t>
+      </w:r>
+      <w:r>
+        <w:t xml:space="preserve">as possible </w:t>
+      </w:r>
+      <w:r>
+        <w:t xml:space="preserve">that exists inside of the lane and just outside of the lane as well.  Any other noise further away from the lane is not a worry for the latter stages of the pipeline.  A lot of trial and error was needed here </w:t>
+      </w:r>
+      <w:r>
+        <w:t>to</w:t>
+      </w:r>
+      <w:r>
+        <w:t xml:space="preserve"> get a robust amount of information.  </w:t>
+      </w:r>
+    </w:p>
+    <w:p/>
+    <w:p>
+      <w:r>
+        <w:t xml:space="preserve">Experimenting with the color spaces was great early on and </w:t>
       </w:r>
       <w:r>
         <w:t>seemed</w:t>
       </w:r>
       <w:r>
-        <w:t xml:space="preserve"> to find most of what we needed for the lane lines but when testing with other images it was clear that variations of lighting on the road caused the color spacing filters to pick up a lot of noise in the middle of the lane and this threw off the lane finding </w:t>
+        <w:t xml:space="preserve"> to find most of what </w:t>
+      </w:r>
+      <w:r>
+        <w:t>I</w:t>
+      </w:r>
+      <w:r>
+        <w:t xml:space="preserve"> needed for the lane lines but when testing with other images it was clear that variations </w:t>
+      </w:r>
+      <w:r>
+        <w:t>in</w:t>
+      </w:r>
+      <w:r>
+        <w:t xml:space="preserve"> lighting on th</w:t>
+      </w:r>
+      <w:r>
+        <w:t>e road caused the color space filtering</w:t>
+      </w:r>
+      <w:r>
+        <w:t xml:space="preserve"> to pick up a lot of noise in the middle of the lane and this threw off the lane finding </w:t>
       </w:r>
       <w:r>
         <w:t>mechanism significantly.</w:t>
       </w:r>
       <w:r>
-        <w:t xml:space="preserve">  So I was forced to increase the threshold of the color space filter which reduced the noise but also reduced a lot of the dashed lane line information.  To compensate for this loss of information I had to add in the Sobel filter to find where pixels were changing in value.  Similar problems occurred here where low thresholds included too much noise inside of the lane but higher thresholds took away too much of the lane information.  Since the lane lines a</w:t>
+        <w:t xml:space="preserve">  </w:t>
+      </w:r>
+      <w:r>
+        <w:t>I was forced to increase the threshold of the color space filter which reduced the noise but also reduced a lot of the dashed lane line information.  To compensate for this loss of information I had to add in the Sobel filter to find where pixels were changing in value.  Similar problems occurred here where low thresholds included too much noise inside of the lane but higher thresholds took away too much of the lane information.  Since the lane lines a</w:t>
       </w:r>
       <w:r>
         <w:t xml:space="preserve">ppear diagonal in the image they </w:t>
@@ -1722,13 +2236,59 @@
         <w:t xml:space="preserve"> in both the x and y directions</w:t>
       </w:r>
       <w:r>
-        <w:t xml:space="preserve"> so I was able to reduce some of the noise inside of the lane by requiring information to exist in both the Sobel-X and Sobel-Y filters.  On top of this it seemed that most of the information obtained by the Sobel operator was independent of the information obtained via the color space filtering so combining the two sources of data gave me an image that was robust enough.</w:t>
-      </w:r>
-    </w:p>
-    <w:p/>
-    <w:p>
-      <w:r>
-        <w:t xml:space="preserve">Since this step is so important I would like to go back and try to combine more methods and different thresholds to see if I can get any more information.  </w:t>
+        <w:t xml:space="preserve"> so I was able to reduce some of the noise inside of the lane by requiring information to exist in both the Sobel-X and Sobel-Y filters.  </w:t>
+      </w:r>
+    </w:p>
+    <w:p/>
+    <w:p>
+      <w:r>
+        <w:t>Furthermore,</w:t>
+      </w:r>
+      <w:r>
+        <w:t xml:space="preserve"> it seemed that most of the information obtained by the Sobel operator was independent of the information obtained via the color space filtering so combining the two sources of data gave me </w:t>
+      </w:r>
+      <w:proofErr w:type="spellStart"/>
+      <w:r>
+        <w:t>a</w:t>
+      </w:r>
+      <w:proofErr w:type="spellEnd"/>
+      <w:r>
+        <w:t xml:space="preserve"> binary</w:t>
+      </w:r>
+      <w:r>
+        <w:t xml:space="preserve"> image that was robust enough.</w:t>
+      </w:r>
+    </w:p>
+    <w:p/>
+    <w:p>
+      <w:r>
+        <w:t>Since this step is so important I would like to go back and try to combine more methods and different thresholds to see if I can get any more information.</w:t>
+      </w:r>
+    </w:p>
+    <w:p/>
+    <w:p>
+      <w:pPr>
+        <w:rPr>
+          <w:i/>
+          <w:sz w:val="28"/>
+          <w:szCs w:val="28"/>
+        </w:rPr>
+      </w:pPr>
+      <w:r>
+        <w:rPr>
+          <w:i/>
+          <w:sz w:val="28"/>
+          <w:szCs w:val="28"/>
+        </w:rPr>
+        <w:t>Lane Averaging</w:t>
+      </w:r>
+      <w:r>
+        <w:rPr>
+          <w:i/>
+          <w:sz w:val="28"/>
+          <w:szCs w:val="28"/>
+        </w:rPr>
+        <w:t xml:space="preserve">  </w:t>
       </w:r>
     </w:p>
     <w:p/>
@@ -1755,10 +2315,34 @@
         <w:t xml:space="preserve">averaging and </w:t>
       </w:r>
       <w:r>
-        <w:t xml:space="preserve">if it is a real change in lane curvature then </w:t>
-      </w:r>
-      <w:r>
-        <w:t>as more of that similar lane structure was fed into the system in later frames the average would be more accurate.</w:t>
+        <w:t>if it is a real change in lane curvature then</w:t>
+      </w:r>
+      <w:r>
+        <w:t>,</w:t>
+      </w:r>
+      <w:r>
+        <w:t xml:space="preserve"> </w:t>
+      </w:r>
+      <w:r>
+        <w:t>as more of that similar lane structure was fed into the system in later frames</w:t>
+      </w:r>
+      <w:r>
+        <w:t>,</w:t>
+      </w:r>
+      <w:r>
+        <w:t xml:space="preserve"> the average would </w:t>
+      </w:r>
+      <w:r>
+        <w:t>model the new structure more</w:t>
+      </w:r>
+      <w:r>
+        <w:t xml:space="preserve"> accurate</w:t>
+      </w:r>
+      <w:r>
+        <w:t>ly</w:t>
+      </w:r>
+      <w:r>
+        <w:t>.</w:t>
       </w:r>
     </w:p>
     <w:sectPr>
@@ -2396,6 +2980,17 @@
       <w:contextualSpacing/>
     </w:pPr>
   </w:style>
+  <w:style w:type="character" w:styleId="Hyperlink">
+    <w:name w:val="Hyperlink"/>
+    <w:basedOn w:val="DefaultParagraphFont"/>
+    <w:uiPriority w:val="99"/>
+    <w:unhideWhenUsed/>
+    <w:rsid w:val="00315B77"/>
+    <w:rPr>
+      <w:color w:val="0563C1" w:themeColor="hyperlink"/>
+      <w:u w:val="single"/>
+    </w:rPr>
+  </w:style>
 </w:styles>
 </file>
 

</xml_diff>